<commit_message>
kleine Code-Update + programmierkonventionsupdate
---diesen Code nutzen!---
</commit_message>
<xml_diff>
--- a/Papierkram/programmierkonvention.docx
+++ b/Papierkram/programmierkonvention.docx
@@ -6,49 +6,17 @@
       <w:pPr>
         <w:rPr>
           <w:rFonts w:ascii="Arial" w:hAnsi="Arial" w:cs="Arial"/>
-          <w:sz w:val="24"/>
-          <w:szCs w:val="24"/>
-        </w:rPr>
-      </w:pPr>
-      <w:r>
-        <w:rPr>
-          <w:rFonts w:ascii="Arial" w:hAnsi="Arial" w:cs="Arial"/>
-          <w:sz w:val="24"/>
-          <w:szCs w:val="24"/>
-        </w:rPr>
-        <w:t>-Einrücken von zusammengehörenden Dingen und Blöcken</w:t>
-      </w:r>
-    </w:p>
-    <w:p>
-      <w:pPr>
-        <w:rPr>
-          <w:rFonts w:ascii="Arial" w:hAnsi="Arial" w:cs="Arial"/>
-          <w:sz w:val="24"/>
-          <w:szCs w:val="24"/>
-        </w:rPr>
-      </w:pPr>
-    </w:p>
-    <w:p>
-      <w:pPr>
-        <w:rPr>
-          <w:rFonts w:ascii="Arial" w:hAnsi="Arial" w:cs="Arial"/>
-          <w:sz w:val="24"/>
-          <w:szCs w:val="24"/>
-        </w:rPr>
-      </w:pPr>
-      <w:r>
-        <w:rPr>
-          <w:rFonts w:ascii="Arial" w:hAnsi="Arial" w:cs="Arial"/>
-          <w:sz w:val="24"/>
-          <w:szCs w:val="24"/>
+        </w:rPr>
+      </w:pPr>
+      <w:r>
+        <w:rPr>
+          <w:rFonts w:ascii="Arial" w:hAnsi="Arial" w:cs="Arial"/>
         </w:rPr>
         <w:t>-Namenskonventionen für Objekte</w:t>
       </w:r>
       <w:r>
         <w:rPr>
           <w:rFonts w:ascii="Arial" w:hAnsi="Arial" w:cs="Arial"/>
-          <w:sz w:val="24"/>
-          <w:szCs w:val="24"/>
         </w:rPr>
         <w:t xml:space="preserve"> und Räume</w:t>
       </w:r>
@@ -57,15 +25,11 @@
       <w:pPr>
         <w:rPr>
           <w:rFonts w:ascii="Arial" w:hAnsi="Arial" w:cs="Arial"/>
-          <w:sz w:val="24"/>
-          <w:szCs w:val="24"/>
-        </w:rPr>
-      </w:pPr>
-      <w:r>
-        <w:rPr>
-          <w:rFonts w:ascii="Arial" w:hAnsi="Arial" w:cs="Arial"/>
-          <w:sz w:val="24"/>
-          <w:szCs w:val="24"/>
+        </w:rPr>
+      </w:pPr>
+      <w:r>
+        <w:rPr>
+          <w:rFonts w:ascii="Arial" w:hAnsi="Arial" w:cs="Arial"/>
         </w:rPr>
         <w:tab/>
         <w:t>-existieren mehrere gleiche Dinge: Durchnummerierung</w:t>
@@ -75,23 +39,17 @@
       <w:pPr>
         <w:rPr>
           <w:rFonts w:ascii="Arial" w:hAnsi="Arial" w:cs="Arial"/>
-          <w:sz w:val="24"/>
-          <w:szCs w:val="24"/>
-        </w:rPr>
-      </w:pPr>
-      <w:r>
-        <w:rPr>
-          <w:rFonts w:ascii="Arial" w:hAnsi="Arial" w:cs="Arial"/>
-          <w:sz w:val="24"/>
-          <w:szCs w:val="24"/>
-        </w:rPr>
-        <w:tab/>
-      </w:r>
-      <w:r>
-        <w:rPr>
-          <w:rFonts w:ascii="Arial" w:hAnsi="Arial" w:cs="Arial"/>
-          <w:sz w:val="24"/>
-          <w:szCs w:val="24"/>
+        </w:rPr>
+      </w:pPr>
+      <w:r>
+        <w:rPr>
+          <w:rFonts w:ascii="Arial" w:hAnsi="Arial" w:cs="Arial"/>
+        </w:rPr>
+        <w:tab/>
+      </w:r>
+      <w:r>
+        <w:rPr>
+          <w:rFonts w:ascii="Arial" w:hAnsi="Arial" w:cs="Arial"/>
         </w:rPr>
         <w:tab/>
         <w:t>&lt;Name&gt;_&lt;Nummer&gt;</w:t>
@@ -101,15 +59,11 @@
       <w:pPr>
         <w:rPr>
           <w:rFonts w:ascii="Arial" w:hAnsi="Arial" w:cs="Arial"/>
-          <w:sz w:val="24"/>
-          <w:szCs w:val="24"/>
-        </w:rPr>
-      </w:pPr>
-      <w:r>
-        <w:rPr>
-          <w:rFonts w:ascii="Arial" w:hAnsi="Arial" w:cs="Arial"/>
-          <w:sz w:val="24"/>
-          <w:szCs w:val="24"/>
+        </w:rPr>
+      </w:pPr>
+      <w:r>
+        <w:rPr>
+          <w:rFonts w:ascii="Arial" w:hAnsi="Arial" w:cs="Arial"/>
         </w:rPr>
         <w:tab/>
         <w:t>-Namen aus Spezifikation/Lastenheft</w:t>
@@ -119,23 +73,17 @@
       <w:pPr>
         <w:rPr>
           <w:rFonts w:ascii="Arial" w:hAnsi="Arial" w:cs="Arial"/>
-          <w:sz w:val="24"/>
-          <w:szCs w:val="24"/>
-        </w:rPr>
-      </w:pPr>
-      <w:r>
-        <w:rPr>
-          <w:rFonts w:ascii="Arial" w:hAnsi="Arial" w:cs="Arial"/>
-          <w:sz w:val="24"/>
-          <w:szCs w:val="24"/>
-        </w:rPr>
-        <w:tab/>
-      </w:r>
-      <w:r>
-        <w:rPr>
-          <w:rFonts w:ascii="Arial" w:hAnsi="Arial" w:cs="Arial"/>
-          <w:sz w:val="24"/>
-          <w:szCs w:val="24"/>
+        </w:rPr>
+      </w:pPr>
+      <w:r>
+        <w:rPr>
+          <w:rFonts w:ascii="Arial" w:hAnsi="Arial" w:cs="Arial"/>
+        </w:rPr>
+        <w:tab/>
+      </w:r>
+      <w:r>
+        <w:rPr>
+          <w:rFonts w:ascii="Arial" w:hAnsi="Arial" w:cs="Arial"/>
         </w:rPr>
         <w:tab/>
         <w:t xml:space="preserve">-keine Namen vorhanden </w:t>
@@ -143,16 +91,12 @@
       <w:r>
         <w:rPr>
           <w:rFonts w:ascii="Arial" w:hAnsi="Arial" w:cs="Arial"/>
-          <w:sz w:val="24"/>
-          <w:szCs w:val="24"/>
         </w:rPr>
         <w:sym w:font="Wingdings" w:char="F0E0"/>
       </w:r>
       <w:r>
         <w:rPr>
           <w:rFonts w:ascii="Arial" w:hAnsi="Arial" w:cs="Arial"/>
-          <w:sz w:val="24"/>
-          <w:szCs w:val="24"/>
         </w:rPr>
         <w:t xml:space="preserve"> sinnvolle Namen (ähnlich wie andere)</w:t>
       </w:r>
@@ -161,15 +105,11 @@
       <w:pPr>
         <w:rPr>
           <w:rFonts w:ascii="Arial" w:hAnsi="Arial" w:cs="Arial"/>
-          <w:sz w:val="24"/>
-          <w:szCs w:val="24"/>
-        </w:rPr>
-      </w:pPr>
-      <w:r>
-        <w:rPr>
-          <w:rFonts w:ascii="Arial" w:hAnsi="Arial" w:cs="Arial"/>
-          <w:sz w:val="24"/>
-          <w:szCs w:val="24"/>
+        </w:rPr>
+      </w:pPr>
+      <w:r>
+        <w:rPr>
+          <w:rFonts w:ascii="Arial" w:hAnsi="Arial" w:cs="Arial"/>
         </w:rPr>
         <w:tab/>
         <w:t>-Leerzeichen als ‘_‘</w:t>
@@ -179,23 +119,17 @@
       <w:pPr>
         <w:rPr>
           <w:rFonts w:ascii="Arial" w:hAnsi="Arial" w:cs="Arial"/>
-          <w:sz w:val="24"/>
-          <w:szCs w:val="24"/>
-        </w:rPr>
-      </w:pPr>
-      <w:r>
-        <w:rPr>
-          <w:rFonts w:ascii="Arial" w:hAnsi="Arial" w:cs="Arial"/>
-          <w:sz w:val="24"/>
-          <w:szCs w:val="24"/>
-        </w:rPr>
-        <w:tab/>
-      </w:r>
-      <w:r>
-        <w:rPr>
-          <w:rFonts w:ascii="Arial" w:hAnsi="Arial" w:cs="Arial"/>
-          <w:sz w:val="24"/>
-          <w:szCs w:val="24"/>
+        </w:rPr>
+      </w:pPr>
+      <w:r>
+        <w:rPr>
+          <w:rFonts w:ascii="Arial" w:hAnsi="Arial" w:cs="Arial"/>
+        </w:rPr>
+        <w:tab/>
+      </w:r>
+      <w:r>
+        <w:rPr>
+          <w:rFonts w:ascii="Arial" w:hAnsi="Arial" w:cs="Arial"/>
         </w:rPr>
         <w:tab/>
         <w:t xml:space="preserve">-printed </w:t>
@@ -204,8 +138,6 @@
       <w:r>
         <w:rPr>
           <w:rFonts w:ascii="Arial" w:hAnsi="Arial" w:cs="Arial"/>
-          <w:sz w:val="24"/>
-          <w:szCs w:val="24"/>
         </w:rPr>
         <w:t>name</w:t>
       </w:r>
@@ -213,8 +145,6 @@
       <w:r>
         <w:rPr>
           <w:rFonts w:ascii="Arial" w:hAnsi="Arial" w:cs="Arial"/>
-          <w:sz w:val="24"/>
-          <w:szCs w:val="24"/>
         </w:rPr>
         <w:t xml:space="preserve"> mit Leerzeichen</w:t>
       </w:r>
@@ -223,24 +153,18 @@
       <w:pPr>
         <w:rPr>
           <w:rFonts w:ascii="Arial" w:hAnsi="Arial" w:cs="Arial"/>
-          <w:sz w:val="24"/>
-          <w:szCs w:val="24"/>
-        </w:rPr>
-      </w:pPr>
-    </w:p>
-    <w:p>
-      <w:pPr>
-        <w:rPr>
-          <w:rFonts w:ascii="Arial" w:hAnsi="Arial" w:cs="Arial"/>
-          <w:sz w:val="24"/>
-          <w:szCs w:val="24"/>
-        </w:rPr>
-      </w:pPr>
-      <w:r>
-        <w:rPr>
-          <w:rFonts w:ascii="Arial" w:hAnsi="Arial" w:cs="Arial"/>
-          <w:sz w:val="24"/>
-          <w:szCs w:val="24"/>
+        </w:rPr>
+      </w:pPr>
+    </w:p>
+    <w:p>
+      <w:pPr>
+        <w:rPr>
+          <w:rFonts w:ascii="Arial" w:hAnsi="Arial" w:cs="Arial"/>
+        </w:rPr>
+      </w:pPr>
+      <w:r>
+        <w:rPr>
+          <w:rFonts w:ascii="Arial" w:hAnsi="Arial" w:cs="Arial"/>
         </w:rPr>
         <w:t>-Kommentieren an bestimmten Stellen</w:t>
       </w:r>
@@ -249,15 +173,11 @@
       <w:pPr>
         <w:rPr>
           <w:rFonts w:ascii="Arial" w:hAnsi="Arial" w:cs="Arial"/>
-          <w:sz w:val="24"/>
-          <w:szCs w:val="24"/>
-        </w:rPr>
-      </w:pPr>
-      <w:r>
-        <w:rPr>
-          <w:rFonts w:ascii="Arial" w:hAnsi="Arial" w:cs="Arial"/>
-          <w:sz w:val="24"/>
-          <w:szCs w:val="24"/>
+        </w:rPr>
+      </w:pPr>
+      <w:r>
+        <w:rPr>
+          <w:rFonts w:ascii="Arial" w:hAnsi="Arial" w:cs="Arial"/>
         </w:rPr>
         <w:tab/>
         <w:t xml:space="preserve">-siehe </w:t>
@@ -266,8 +186,6 @@
       <w:r>
         <w:rPr>
           <w:rFonts w:ascii="Arial" w:hAnsi="Arial" w:cs="Arial"/>
-          <w:sz w:val="24"/>
-          <w:szCs w:val="24"/>
         </w:rPr>
         <w:t>Kommentierkonvention</w:t>
       </w:r>
@@ -277,369 +195,339 @@
       <w:pPr>
         <w:rPr>
           <w:rFonts w:ascii="Arial" w:hAnsi="Arial" w:cs="Arial"/>
-          <w:sz w:val="24"/>
-          <w:szCs w:val="24"/>
-        </w:rPr>
-      </w:pPr>
-    </w:p>
-    <w:p>
-      <w:pPr>
-        <w:rPr>
-          <w:rFonts w:ascii="Arial" w:hAnsi="Arial" w:cs="Arial"/>
-          <w:sz w:val="24"/>
-          <w:szCs w:val="24"/>
-        </w:rPr>
-      </w:pPr>
-      <w:r>
-        <w:rPr>
-          <w:rFonts w:ascii="Arial" w:hAnsi="Arial" w:cs="Arial"/>
-          <w:sz w:val="24"/>
-          <w:szCs w:val="24"/>
-        </w:rPr>
-        <w:t>-Code-Priorisierung (wenn möglich auch 2.)</w:t>
-      </w:r>
-    </w:p>
-    <w:p>
-      <w:pPr>
-        <w:rPr>
-          <w:rFonts w:ascii="Arial" w:hAnsi="Arial" w:cs="Arial"/>
-          <w:sz w:val="24"/>
-          <w:szCs w:val="24"/>
-        </w:rPr>
-      </w:pPr>
-      <w:r>
-        <w:rPr>
-          <w:rFonts w:ascii="Arial" w:hAnsi="Arial" w:cs="Arial"/>
-          <w:sz w:val="24"/>
-          <w:szCs w:val="24"/>
-        </w:rPr>
-        <w:tab/>
-        <w:t>-1.funktionierend</w:t>
-      </w:r>
-      <w:r>
-        <w:rPr>
-          <w:rFonts w:ascii="Arial" w:hAnsi="Arial" w:cs="Arial"/>
-          <w:sz w:val="24"/>
-          <w:szCs w:val="24"/>
-        </w:rPr>
-        <w:t xml:space="preserve"> und übersichtlich</w:t>
-      </w:r>
-    </w:p>
-    <w:p>
-      <w:pPr>
-        <w:rPr>
-          <w:rFonts w:ascii="Arial" w:hAnsi="Arial" w:cs="Arial"/>
-          <w:sz w:val="24"/>
-          <w:szCs w:val="24"/>
-        </w:rPr>
-      </w:pPr>
-      <w:r>
-        <w:rPr>
-          <w:rFonts w:ascii="Arial" w:hAnsi="Arial" w:cs="Arial"/>
-          <w:sz w:val="24"/>
-          <w:szCs w:val="24"/>
-        </w:rPr>
-        <w:tab/>
-        <w:t>-2.so kurz wie möglich</w:t>
-      </w:r>
-    </w:p>
-    <w:p>
-      <w:pPr>
-        <w:rPr>
-          <w:rFonts w:ascii="Arial" w:hAnsi="Arial" w:cs="Arial"/>
-          <w:sz w:val="24"/>
-          <w:szCs w:val="24"/>
-        </w:rPr>
-      </w:pPr>
-      <w:r>
-        <w:rPr>
-          <w:rFonts w:ascii="Arial" w:hAnsi="Arial" w:cs="Arial"/>
-          <w:sz w:val="24"/>
-          <w:szCs w:val="24"/>
-        </w:rPr>
-        <w:t>-vor Abgabe des Codes: Testen</w:t>
-      </w:r>
-    </w:p>
-    <w:p>
-      <w:pPr>
-        <w:rPr>
-          <w:rFonts w:ascii="Arial" w:hAnsi="Arial" w:cs="Arial"/>
-          <w:sz w:val="24"/>
-          <w:szCs w:val="24"/>
-        </w:rPr>
-      </w:pPr>
-    </w:p>
-    <w:p>
-      <w:pPr>
-        <w:rPr>
-          <w:rFonts w:ascii="Arial" w:hAnsi="Arial" w:cs="Arial"/>
-          <w:sz w:val="24"/>
-          <w:szCs w:val="24"/>
-        </w:rPr>
-      </w:pPr>
-      <w:r>
-        <w:rPr>
-          <w:rFonts w:ascii="Arial" w:hAnsi="Arial" w:cs="Arial"/>
-          <w:sz w:val="24"/>
-          <w:szCs w:val="24"/>
-        </w:rPr>
-        <w:t>-Platz lassen zwischen Code-Segmenten und -Blöcken</w:t>
-      </w:r>
-    </w:p>
-    <w:p>
-      <w:pPr>
-        <w:rPr>
-          <w:rFonts w:ascii="Arial" w:hAnsi="Arial" w:cs="Arial"/>
-          <w:sz w:val="24"/>
-          <w:szCs w:val="24"/>
-        </w:rPr>
-      </w:pPr>
-    </w:p>
-    <w:p>
-      <w:pPr>
-        <w:rPr>
-          <w:rFonts w:ascii="Arial" w:hAnsi="Arial" w:cs="Arial"/>
-          <w:sz w:val="24"/>
-          <w:szCs w:val="24"/>
-        </w:rPr>
-      </w:pPr>
-      <w:r>
-        <w:rPr>
-          <w:rFonts w:ascii="Arial" w:hAnsi="Arial" w:cs="Arial"/>
-          <w:sz w:val="24"/>
-          <w:szCs w:val="24"/>
-        </w:rPr>
-        <w:t xml:space="preserve">-keine </w:t>
-      </w:r>
-      <w:r>
-        <w:rPr>
-          <w:rFonts w:ascii="Arial" w:hAnsi="Arial" w:cs="Arial"/>
-          <w:sz w:val="24"/>
-          <w:szCs w:val="24"/>
-        </w:rPr>
-        <w:t>d</w:t>
-      </w:r>
-      <w:r>
-        <w:rPr>
-          <w:rFonts w:ascii="Arial" w:hAnsi="Arial" w:cs="Arial"/>
-          <w:sz w:val="24"/>
-          <w:szCs w:val="24"/>
-        </w:rPr>
-        <w:t xml:space="preserve">oppelten Dingen </w:t>
-      </w:r>
-      <w:r>
-        <w:rPr>
-          <w:rFonts w:ascii="Arial" w:hAnsi="Arial" w:cs="Arial"/>
-          <w:sz w:val="24"/>
-          <w:szCs w:val="24"/>
-        </w:rPr>
-        <w:sym w:font="Wingdings" w:char="F0E0"/>
-      </w:r>
-      <w:r>
-        <w:rPr>
-          <w:rFonts w:ascii="Arial" w:hAnsi="Arial" w:cs="Arial"/>
-          <w:sz w:val="24"/>
-          <w:szCs w:val="24"/>
-        </w:rPr>
-        <w:t xml:space="preserve"> Wiederverwertung</w:t>
-      </w:r>
-    </w:p>
-    <w:p>
-      <w:pPr>
-        <w:rPr>
-          <w:rFonts w:ascii="Arial" w:hAnsi="Arial" w:cs="Arial"/>
-          <w:sz w:val="24"/>
-          <w:szCs w:val="24"/>
-        </w:rPr>
-      </w:pPr>
-    </w:p>
-    <w:p>
-      <w:pPr>
-        <w:rPr>
-          <w:rFonts w:ascii="Arial" w:hAnsi="Arial" w:cs="Arial"/>
-          <w:sz w:val="24"/>
-          <w:szCs w:val="24"/>
-        </w:rPr>
-      </w:pPr>
-      <w:r>
-        <w:rPr>
-          <w:rFonts w:ascii="Arial" w:hAnsi="Arial" w:cs="Arial"/>
-          <w:sz w:val="24"/>
-          <w:szCs w:val="24"/>
-        </w:rPr>
-        <w:t xml:space="preserve">-nicht mehrere Anweisungen (=Sätze) in einer Zeile </w:t>
-      </w:r>
-    </w:p>
-    <w:p>
-      <w:pPr>
-        <w:ind w:firstLine="708"/>
-        <w:rPr>
-          <w:rFonts w:ascii="Arial" w:hAnsi="Arial" w:cs="Arial"/>
-          <w:sz w:val="24"/>
-          <w:szCs w:val="24"/>
-        </w:rPr>
-      </w:pPr>
-      <w:r>
-        <w:rPr>
-          <w:rFonts w:ascii="Arial" w:hAnsi="Arial" w:cs="Arial"/>
-          <w:sz w:val="24"/>
-          <w:szCs w:val="24"/>
-        </w:rPr>
-        <w:t>-</w:t>
-      </w:r>
-      <w:r>
-        <w:rPr>
-          <w:rFonts w:ascii="Arial" w:hAnsi="Arial" w:cs="Arial"/>
-          <w:sz w:val="24"/>
-          <w:szCs w:val="24"/>
-        </w:rPr>
-        <w:t xml:space="preserve">Ausnahme: printed </w:t>
-      </w:r>
-      <w:proofErr w:type="spellStart"/>
-      <w:r>
-        <w:rPr>
-          <w:rFonts w:ascii="Arial" w:hAnsi="Arial" w:cs="Arial"/>
-          <w:sz w:val="24"/>
-          <w:szCs w:val="24"/>
-        </w:rPr>
-        <w:t>name</w:t>
-      </w:r>
-      <w:proofErr w:type="spellEnd"/>
-    </w:p>
-    <w:p>
-      <w:pPr>
-        <w:rPr>
-          <w:rFonts w:ascii="Arial" w:hAnsi="Arial" w:cs="Arial"/>
-          <w:sz w:val="24"/>
-          <w:szCs w:val="24"/>
-        </w:rPr>
-      </w:pPr>
-    </w:p>
-    <w:p>
-      <w:pPr>
-        <w:rPr>
-          <w:rFonts w:ascii="Arial" w:hAnsi="Arial" w:cs="Arial"/>
-          <w:sz w:val="24"/>
-          <w:szCs w:val="24"/>
-        </w:rPr>
-      </w:pPr>
-      <w:r>
-        <w:rPr>
-          <w:rFonts w:ascii="Arial" w:hAnsi="Arial" w:cs="Arial"/>
-          <w:sz w:val="24"/>
-          <w:szCs w:val="24"/>
-        </w:rPr>
-        <w:t>-Groß- und Kleinschreibung beachten</w:t>
-      </w:r>
-    </w:p>
-    <w:p>
-      <w:pPr>
-        <w:rPr>
-          <w:rFonts w:ascii="Arial" w:hAnsi="Arial" w:cs="Arial"/>
-          <w:sz w:val="24"/>
-          <w:szCs w:val="24"/>
-        </w:rPr>
-      </w:pPr>
-    </w:p>
-    <w:p>
-      <w:pPr>
-        <w:rPr>
-          <w:rFonts w:ascii="Arial" w:hAnsi="Arial" w:cs="Arial"/>
-          <w:sz w:val="24"/>
-          <w:szCs w:val="24"/>
-        </w:rPr>
-      </w:pPr>
-      <w:r>
-        <w:rPr>
-          <w:rFonts w:ascii="Arial" w:hAnsi="Arial" w:cs="Arial"/>
-          <w:sz w:val="24"/>
-          <w:szCs w:val="24"/>
-        </w:rPr>
-        <w:t>-zusammengehörende Dinge zusammenschreiben (Negativ-Bsp.: Objekt anlegen … anderer Code … Objekt spezifizieren)</w:t>
-      </w:r>
-    </w:p>
-    <w:p>
-      <w:pPr>
-        <w:rPr>
-          <w:rFonts w:ascii="Arial" w:hAnsi="Arial" w:cs="Arial"/>
-          <w:sz w:val="24"/>
-          <w:szCs w:val="24"/>
-        </w:rPr>
-      </w:pPr>
-    </w:p>
-    <w:p>
-      <w:pPr>
-        <w:rPr>
-          <w:rFonts w:ascii="Arial" w:hAnsi="Arial" w:cs="Arial"/>
-          <w:sz w:val="24"/>
-          <w:szCs w:val="24"/>
-        </w:rPr>
-      </w:pPr>
-      <w:r>
-        <w:rPr>
-          <w:rFonts w:ascii="Arial" w:hAnsi="Arial" w:cs="Arial"/>
-          <w:sz w:val="24"/>
-          <w:szCs w:val="24"/>
-        </w:rPr>
-        <w:t>-globale Variablen zuordnen:</w:t>
-      </w:r>
-    </w:p>
-    <w:p>
-      <w:pPr>
-        <w:rPr>
-          <w:rFonts w:ascii="Arial" w:hAnsi="Arial" w:cs="Arial"/>
-          <w:sz w:val="24"/>
-          <w:szCs w:val="24"/>
-        </w:rPr>
-      </w:pPr>
-      <w:r>
-        <w:rPr>
-          <w:rFonts w:ascii="Arial" w:hAnsi="Arial" w:cs="Arial"/>
-          <w:sz w:val="24"/>
-          <w:szCs w:val="24"/>
-        </w:rPr>
-        <w:lastRenderedPageBreak/>
-        <w:tab/>
-        <w:t>-nur von einem Segment genutzt: zu Segment</w:t>
-      </w:r>
-    </w:p>
-    <w:p>
-      <w:pPr>
-        <w:rPr>
-          <w:rFonts w:ascii="Arial" w:hAnsi="Arial" w:cs="Arial"/>
-          <w:sz w:val="24"/>
-          <w:szCs w:val="24"/>
-        </w:rPr>
-      </w:pPr>
-      <w:r>
-        <w:rPr>
-          <w:rFonts w:ascii="Arial" w:hAnsi="Arial" w:cs="Arial"/>
-          <w:sz w:val="24"/>
-          <w:szCs w:val="24"/>
-        </w:rPr>
-        <w:tab/>
-        <w:t xml:space="preserve">-von mehreren </w:t>
-      </w:r>
-      <w:proofErr w:type="spellStart"/>
-      <w:r>
-        <w:rPr>
-          <w:rFonts w:ascii="Arial" w:hAnsi="Arial" w:cs="Arial"/>
-          <w:sz w:val="24"/>
-          <w:szCs w:val="24"/>
-        </w:rPr>
-        <w:t>Segamenten</w:t>
-      </w:r>
-      <w:proofErr w:type="spellEnd"/>
-      <w:r>
-        <w:rPr>
-          <w:rFonts w:ascii="Arial" w:hAnsi="Arial" w:cs="Arial"/>
-          <w:sz w:val="24"/>
-          <w:szCs w:val="24"/>
-        </w:rPr>
-        <w:t>: nach ganz oben.</w:t>
+        </w:rPr>
+      </w:pPr>
+      <w:r>
+        <w:rPr>
+          <w:rFonts w:ascii="Arial" w:hAnsi="Arial" w:cs="Arial"/>
+        </w:rPr>
+        <w:tab/>
+        <w:t>-Segmente (Definitionen, Kontaminierte, …) mit [*****&lt;Name&gt;*****]</w:t>
+      </w:r>
+    </w:p>
+    <w:p>
+      <w:pPr>
+        <w:rPr>
+          <w:rFonts w:ascii="Arial" w:hAnsi="Arial" w:cs="Arial"/>
+        </w:rPr>
+      </w:pPr>
+      <w:r>
+        <w:rPr>
+          <w:rFonts w:ascii="Arial" w:hAnsi="Arial" w:cs="Arial"/>
+        </w:rPr>
+        <w:tab/>
+      </w:r>
+      <w:r>
+        <w:rPr>
+          <w:rFonts w:ascii="Arial" w:hAnsi="Arial" w:cs="Arial"/>
+        </w:rPr>
+        <w:tab/>
+        <w:t>-darunter einrücken</w:t>
+      </w:r>
+    </w:p>
+    <w:p>
+      <w:pPr>
+        <w:rPr>
+          <w:rFonts w:ascii="Arial" w:hAnsi="Arial" w:cs="Arial"/>
+        </w:rPr>
+      </w:pPr>
+      <w:r>
+        <w:rPr>
+          <w:rFonts w:ascii="Arial" w:hAnsi="Arial" w:cs="Arial"/>
+        </w:rPr>
+        <w:tab/>
+        <w:t>-Block mit [&lt;Name&gt;]</w:t>
       </w:r>
       <w:bookmarkStart w:id="0" w:name="_GoBack"/>
       <w:bookmarkEnd w:id="0"/>
+    </w:p>
+    <w:p>
+      <w:pPr>
+        <w:rPr>
+          <w:rFonts w:ascii="Arial" w:hAnsi="Arial" w:cs="Arial"/>
+        </w:rPr>
+      </w:pPr>
+    </w:p>
+    <w:p>
+      <w:pPr>
+        <w:rPr>
+          <w:rFonts w:ascii="Arial" w:hAnsi="Arial" w:cs="Arial"/>
+        </w:rPr>
+      </w:pPr>
+      <w:r>
+        <w:rPr>
+          <w:rFonts w:ascii="Arial" w:hAnsi="Arial" w:cs="Arial"/>
+        </w:rPr>
+        <w:t>-Einrücken von zusammengehörenden Dingen und Blöcken</w:t>
+      </w:r>
+    </w:p>
+    <w:p>
+      <w:pPr>
+        <w:rPr>
+          <w:rFonts w:ascii="Arial" w:hAnsi="Arial" w:cs="Arial"/>
+        </w:rPr>
+      </w:pPr>
+    </w:p>
+    <w:p>
+      <w:pPr>
+        <w:rPr>
+          <w:rFonts w:ascii="Arial" w:hAnsi="Arial" w:cs="Arial"/>
+        </w:rPr>
+      </w:pPr>
+      <w:r>
+        <w:rPr>
+          <w:rFonts w:ascii="Arial" w:hAnsi="Arial" w:cs="Arial"/>
+        </w:rPr>
+        <w:t>-zusammengehörende Dinge zusammenschreiben (Negativ-Bsp.: Objekt anlegen … anderer Code … Objekt spezifizieren)</w:t>
+      </w:r>
+    </w:p>
+    <w:p>
+      <w:pPr>
+        <w:rPr>
+          <w:rFonts w:ascii="Arial" w:hAnsi="Arial" w:cs="Arial"/>
+        </w:rPr>
+      </w:pPr>
+    </w:p>
+    <w:p>
+      <w:pPr>
+        <w:rPr>
+          <w:rFonts w:ascii="Arial" w:hAnsi="Arial" w:cs="Arial"/>
+        </w:rPr>
+      </w:pPr>
+      <w:r>
+        <w:rPr>
+          <w:rFonts w:ascii="Arial" w:hAnsi="Arial" w:cs="Arial"/>
+        </w:rPr>
+        <w:t>-Platz lassen zwischen Code-Segmenten und -Blöcken</w:t>
+      </w:r>
+    </w:p>
+    <w:p>
+      <w:pPr>
+        <w:rPr>
+          <w:rFonts w:ascii="Arial" w:hAnsi="Arial" w:cs="Arial"/>
+        </w:rPr>
+      </w:pPr>
+    </w:p>
+    <w:p>
+      <w:pPr>
+        <w:rPr>
+          <w:rFonts w:ascii="Arial" w:hAnsi="Arial" w:cs="Arial"/>
+        </w:rPr>
+      </w:pPr>
+      <w:r>
+        <w:rPr>
+          <w:rFonts w:ascii="Arial" w:hAnsi="Arial" w:cs="Arial"/>
+        </w:rPr>
+        <w:t xml:space="preserve">-keine </w:t>
+      </w:r>
+      <w:r>
+        <w:rPr>
+          <w:rFonts w:ascii="Arial" w:hAnsi="Arial" w:cs="Arial"/>
+        </w:rPr>
+        <w:t>d</w:t>
+      </w:r>
+      <w:r>
+        <w:rPr>
+          <w:rFonts w:ascii="Arial" w:hAnsi="Arial" w:cs="Arial"/>
+        </w:rPr>
+        <w:t xml:space="preserve">oppelten Dinge </w:t>
+      </w:r>
+      <w:r>
+        <w:rPr>
+          <w:rFonts w:ascii="Arial" w:hAnsi="Arial" w:cs="Arial"/>
+        </w:rPr>
+        <w:sym w:font="Wingdings" w:char="F0E0"/>
+      </w:r>
+      <w:r>
+        <w:rPr>
+          <w:rFonts w:ascii="Arial" w:hAnsi="Arial" w:cs="Arial"/>
+        </w:rPr>
+        <w:t xml:space="preserve"> Wiederverwertung</w:t>
+      </w:r>
+    </w:p>
+    <w:p>
+      <w:pPr>
+        <w:rPr>
+          <w:rFonts w:ascii="Arial" w:hAnsi="Arial" w:cs="Arial"/>
+        </w:rPr>
+      </w:pPr>
+    </w:p>
+    <w:p>
+      <w:pPr>
+        <w:rPr>
+          <w:rFonts w:ascii="Arial" w:hAnsi="Arial" w:cs="Arial"/>
+        </w:rPr>
+      </w:pPr>
+      <w:r>
+        <w:rPr>
+          <w:rFonts w:ascii="Arial" w:hAnsi="Arial" w:cs="Arial"/>
+        </w:rPr>
+        <w:t xml:space="preserve">-nicht mehrere Anweisungen (=Sätze) in einer Zeile </w:t>
+      </w:r>
+    </w:p>
+    <w:p>
+      <w:pPr>
+        <w:ind w:firstLine="708"/>
+        <w:rPr>
+          <w:rFonts w:ascii="Arial" w:hAnsi="Arial" w:cs="Arial"/>
+        </w:rPr>
+      </w:pPr>
+      <w:r>
+        <w:rPr>
+          <w:rFonts w:ascii="Arial" w:hAnsi="Arial" w:cs="Arial"/>
+        </w:rPr>
+        <w:t>-</w:t>
+      </w:r>
+      <w:r>
+        <w:rPr>
+          <w:rFonts w:ascii="Arial" w:hAnsi="Arial" w:cs="Arial"/>
+        </w:rPr>
+        <w:t xml:space="preserve">Ausnahme: printed </w:t>
+      </w:r>
+      <w:proofErr w:type="spellStart"/>
+      <w:r>
+        <w:rPr>
+          <w:rFonts w:ascii="Arial" w:hAnsi="Arial" w:cs="Arial"/>
+        </w:rPr>
+        <w:t>name</w:t>
+      </w:r>
+      <w:proofErr w:type="spellEnd"/>
+    </w:p>
+    <w:p>
+      <w:pPr>
+        <w:rPr>
+          <w:rFonts w:ascii="Arial" w:hAnsi="Arial" w:cs="Arial"/>
+        </w:rPr>
+      </w:pPr>
+    </w:p>
+    <w:p>
+      <w:pPr>
+        <w:rPr>
+          <w:rFonts w:ascii="Arial" w:hAnsi="Arial" w:cs="Arial"/>
+        </w:rPr>
+      </w:pPr>
+      <w:r>
+        <w:rPr>
+          <w:rFonts w:ascii="Arial" w:hAnsi="Arial" w:cs="Arial"/>
+        </w:rPr>
+        <w:t>-Groß- und Kleinschreibung beachten</w:t>
+      </w:r>
+      <w:r>
+        <w:rPr>
+          <w:rFonts w:ascii="Arial" w:hAnsi="Arial" w:cs="Arial"/>
+        </w:rPr>
+        <w:t xml:space="preserve"> (Satzanfang groß, Objekte und Eigennamen groß)</w:t>
+      </w:r>
+    </w:p>
+    <w:p>
+      <w:pPr>
+        <w:rPr>
+          <w:rFonts w:ascii="Arial" w:hAnsi="Arial" w:cs="Arial"/>
+        </w:rPr>
+      </w:pPr>
+    </w:p>
+    <w:p>
+      <w:pPr>
+        <w:rPr>
+          <w:rFonts w:ascii="Arial" w:hAnsi="Arial" w:cs="Arial"/>
+        </w:rPr>
+      </w:pPr>
+      <w:r>
+        <w:rPr>
+          <w:rFonts w:ascii="Arial" w:hAnsi="Arial" w:cs="Arial"/>
+        </w:rPr>
+        <w:t>-globale Variablen zuordnen:</w:t>
+      </w:r>
+    </w:p>
+    <w:p>
+      <w:pPr>
+        <w:rPr>
+          <w:rFonts w:ascii="Arial" w:hAnsi="Arial" w:cs="Arial"/>
+        </w:rPr>
+      </w:pPr>
+      <w:r>
+        <w:rPr>
+          <w:rFonts w:ascii="Arial" w:hAnsi="Arial" w:cs="Arial"/>
+        </w:rPr>
+        <w:tab/>
+        <w:t>-nur von einem Segment genutzt: zu Segment</w:t>
+      </w:r>
+    </w:p>
+    <w:p>
+      <w:pPr>
+        <w:rPr>
+          <w:rFonts w:ascii="Arial" w:hAnsi="Arial" w:cs="Arial"/>
+        </w:rPr>
+      </w:pPr>
+      <w:r>
+        <w:rPr>
+          <w:rFonts w:ascii="Arial" w:hAnsi="Arial" w:cs="Arial"/>
+        </w:rPr>
+        <w:tab/>
+        <w:t>-von mehreren Segmenten: nach ganz oben</w:t>
+      </w:r>
+    </w:p>
+    <w:p>
+      <w:pPr>
+        <w:rPr>
+          <w:rFonts w:ascii="Arial" w:hAnsi="Arial" w:cs="Arial"/>
+        </w:rPr>
+      </w:pPr>
+    </w:p>
+    <w:p>
+      <w:pPr>
+        <w:rPr>
+          <w:rFonts w:ascii="Arial" w:hAnsi="Arial" w:cs="Arial"/>
+        </w:rPr>
+      </w:pPr>
+      <w:r>
+        <w:rPr>
+          <w:rFonts w:ascii="Arial" w:hAnsi="Arial" w:cs="Arial"/>
+        </w:rPr>
+        <w:t>-Code-Priorisierung (wenn möglich auch 2.)</w:t>
+      </w:r>
+    </w:p>
+    <w:p>
+      <w:pPr>
+        <w:rPr>
+          <w:rFonts w:ascii="Arial" w:hAnsi="Arial" w:cs="Arial"/>
+        </w:rPr>
+      </w:pPr>
+      <w:r>
+        <w:rPr>
+          <w:rFonts w:ascii="Arial" w:hAnsi="Arial" w:cs="Arial"/>
+        </w:rPr>
+        <w:lastRenderedPageBreak/>
+        <w:tab/>
+        <w:t>-1.funktionierend und übersichtlich</w:t>
+      </w:r>
+    </w:p>
+    <w:p>
+      <w:pPr>
+        <w:rPr>
+          <w:rFonts w:ascii="Arial" w:hAnsi="Arial" w:cs="Arial"/>
+        </w:rPr>
+      </w:pPr>
+      <w:r>
+        <w:rPr>
+          <w:rFonts w:ascii="Arial" w:hAnsi="Arial" w:cs="Arial"/>
+        </w:rPr>
+        <w:tab/>
+        <w:t>-2.so kurz wie möglich</w:t>
+      </w:r>
+    </w:p>
+    <w:p>
+      <w:pPr>
+        <w:rPr>
+          <w:rFonts w:ascii="Arial" w:hAnsi="Arial" w:cs="Arial"/>
+        </w:rPr>
+      </w:pPr>
+      <w:r>
+        <w:rPr>
+          <w:rFonts w:ascii="Arial" w:hAnsi="Arial" w:cs="Arial"/>
+        </w:rPr>
+        <w:t>-vor Abgabe des Codes: Testen</w:t>
+      </w:r>
     </w:p>
     <w:sectPr>
       <w:pgSz w:w="11906" w:h="16838"/>

</xml_diff>